<commit_message>
[DOC] Collecting expose sources
</commit_message>
<xml_diff>
--- a/Dokumente/Expose.docx
+++ b/Dokumente/Expose.docx
@@ -680,6 +680,97 @@
       </w:pPr>
       <w:r>
         <w:t>Trennung von PP und BA definieren</w:t>
+      </w:r>
+    </w:p>
+    <w:p/>
+    <w:p>
+      <w:r>
+        <w:t>LITERATUR</w:t>
+      </w:r>
+    </w:p>
+    <w:p>
+      <w:hyperlink r:id="rId5" w:history="1">
+        <w:r>
+          <w:rPr>
+            <w:rStyle w:val="Hyperlink"/>
+          </w:rPr>
+          <w:t>https://www.hs-koblenz.de/index.php?id=7169</w:t>
+        </w:r>
+      </w:hyperlink>
+    </w:p>
+    <w:p>
+      <w:hyperlink r:id="rId6" w:history="1">
+        <w:r>
+          <w:rPr>
+            <w:rStyle w:val="Hyperlink"/>
+          </w:rPr>
+          <w:t>https://scholar.google.de/scholar?hl=de&amp;as_sdt=0%2C5&amp;q=Scrum+physical+board&amp;btnG=</w:t>
+        </w:r>
+      </w:hyperlink>
+    </w:p>
+    <w:p>
+      <w:hyperlink r:id="rId7" w:history="1">
+        <w:r>
+          <w:rPr>
+            <w:rStyle w:val="Hyperlink"/>
+          </w:rPr>
+          <w:t>https://ieeexplore.ieee.org/abstract/document/4599528</w:t>
+        </w:r>
+      </w:hyperlink>
+    </w:p>
+    <w:p>
+      <w:hyperlink r:id="rId8" w:history="1">
+        <w:r>
+          <w:rPr>
+            <w:rStyle w:val="Hyperlink"/>
+          </w:rPr>
+          <w:t>https://books.google.de/books?id=PiU3CwAAQBAJ&amp;pg=PA88&amp;lpg=PA88&amp;dq=scrum+board+physical&amp;source=bl&amp;ots=ia4pyqU5Sn&amp;sig=ACfU3U2tugtZ3qnlLtV2knpeTt5JY2hXHw&amp;hl=de&amp;sa=X&amp;ved=2ahUKEwiu9YylwL7gAhUJ_qQKHfA_CLo4KBDoATAHegQIAxAB#v=onepage&amp;q=scrum%20board%20physical&amp;f=false</w:t>
+        </w:r>
+      </w:hyperlink>
+    </w:p>
+    <w:p>
+      <w:hyperlink r:id="rId9" w:history="1">
+        <w:r>
+          <w:rPr>
+            <w:rStyle w:val="Hyperlink"/>
+          </w:rPr>
+          <w:t>https://www.leadingagile.com/2015/05/why-physical-task-boards-still-matter/</w:t>
+        </w:r>
+      </w:hyperlink>
+    </w:p>
+    <w:p>
+      <w:hyperlink r:id="rId10" w:history="1">
+        <w:r>
+          <w:rPr>
+            <w:rStyle w:val="Hyperlink"/>
+          </w:rPr>
+          <w:t>https://journals.sagepub.com/doi/abs/10.1177/0956797614524581</w:t>
+        </w:r>
+      </w:hyperlink>
+    </w:p>
+    <w:p>
+      <w:hyperlink r:id="rId11" w:history="1">
+        <w:r>
+          <w:rPr>
+            <w:rStyle w:val="Hyperlink"/>
+          </w:rPr>
+          <w:t>https://www.thinglink.com/scene/535528547733733377?buttonSource=viewLimits</w:t>
+        </w:r>
+      </w:hyperlink>
+    </w:p>
+    <w:p>
+      <w:hyperlink r:id="rId12" w:history="1">
+        <w:r>
+          <w:rPr>
+            <w:rStyle w:val="Hyperlink"/>
+          </w:rPr>
+          <w:t>http://agilemanifesto.org/iso/de/manifesto.html</w:t>
+        </w:r>
+      </w:hyperlink>
+    </w:p>
+    <w:p>
+      <w:r>
+        <w:t>http://agilemanifesto.org/iso/de/principles.html</w:t>
       </w:r>
       <w:bookmarkStart w:id="0" w:name="_GoBack"/>
       <w:bookmarkEnd w:id="0"/>
@@ -2629,6 +2720,29 @@
       <w:szCs w:val="32"/>
     </w:rPr>
   </w:style>
+  <w:style w:type="character" w:styleId="Hyperlink">
+    <w:name w:val="Hyperlink"/>
+    <w:basedOn w:val="DefaultParagraphFont"/>
+    <w:uiPriority w:val="99"/>
+    <w:unhideWhenUsed/>
+    <w:rsid w:val="00521D0C"/>
+    <w:rPr>
+      <w:color w:val="0563C1" w:themeColor="hyperlink"/>
+      <w:u w:val="single"/>
+    </w:rPr>
+  </w:style>
+  <w:style w:type="character" w:styleId="UnresolvedMention">
+    <w:name w:val="Unresolved Mention"/>
+    <w:basedOn w:val="DefaultParagraphFont"/>
+    <w:uiPriority w:val="99"/>
+    <w:semiHidden/>
+    <w:unhideWhenUsed/>
+    <w:rsid w:val="00521D0C"/>
+    <w:rPr>
+      <w:color w:val="605E5C"/>
+      <w:shd w:val="clear" w:color="auto" w:fill="E1DFDD"/>
+    </w:rPr>
+  </w:style>
 </w:styles>
 </file>
 

</xml_diff>

<commit_message>
[DOC] Introducing the problem scenario
</commit_message>
<xml_diff>
--- a/Dokumente/Expose.docx
+++ b/Dokumente/Expose.docx
@@ -5,12 +5,101 @@
     <w:p>
       <w:pPr>
         <w:pStyle w:val="Heading1"/>
+      </w:pPr>
+      <w:r>
+        <w:t>Synchronisierung von analogen und digitalen Scrum-Boards</w:t>
+      </w:r>
+    </w:p>
+    <w:p>
+      <w:r>
+        <w:t xml:space="preserve">In xx% der //IT-Firmen/Agenturen// werden agile Arbeitstechniken wie das Framework </w:t>
+      </w:r>
+      <w:r>
+        <w:t xml:space="preserve">„Scrum“ </w:t>
+      </w:r>
+      <w:r>
+        <w:t xml:space="preserve">verwendet. </w:t>
+      </w:r>
+      <w:r>
+        <w:t xml:space="preserve">Während </w:t>
+      </w:r>
+      <w:r>
+        <w:t>sich</w:t>
+      </w:r>
+      <w:r>
+        <w:t xml:space="preserve"> agile, auch leichtgewichti</w:t>
+      </w:r>
+      <w:r>
+        <w:t>g</w:t>
+      </w:r>
+      <w:r>
+        <w:t xml:space="preserve"> genannte, Prozesse</w:t>
+      </w:r>
+      <w:r>
+        <w:t xml:space="preserve"> an dem „Agilen Manifest“ //Quelle// orientieren, ist für Scrum ein Satz an Grundregeln und Vorgehensweisen definiert. </w:t>
+      </w:r>
+    </w:p>
+    <w:p>
+      <w:bookmarkStart w:id="0" w:name="_GoBack"/>
+      <w:bookmarkEnd w:id="0"/>
+      <w:r>
+        <w:t>So sind selbstorganisierte Teams ebenso ein Bestandteil wie ein Team</w:t>
+      </w:r>
+      <w:r>
+        <w:t>-</w:t>
+      </w:r>
+      <w:r>
+        <w:t xml:space="preserve">Board, an dem die </w:t>
+      </w:r>
+      <w:r>
+        <w:t>Aufgaben (Stories genannt) hängen. Stories werden auf kleinen Zetteln mit ihrem Titel, wie z.B: „Anpassung der mobilen Navigation“ niedergeschrieben</w:t>
+      </w:r>
+      <w:r>
+        <w:t>, wobei diese verschiedene Status annehmen können: „Zu bearbeiten“, „in Bearbeitung“ oder „Erledigt“</w:t>
+      </w:r>
+      <w:r>
+        <w:t>.</w:t>
+      </w:r>
+      <w:r>
+        <w:t xml:space="preserve"> Durch einen täglichen Termin innerhalb des Teams, dem sogenannten Daily, wird der aktuelle Status der Stories erläutert</w:t>
+      </w:r>
+      <w:r>
+        <w:t xml:space="preserve"> </w:t>
+      </w:r>
+      <w:r>
+        <w:t>und entsprechend auf dem Board verschoben.</w:t>
+      </w:r>
+      <w:r>
+        <w:br w:type="page"/>
+      </w:r>
+    </w:p>
+    <w:p>
+      <w:pPr>
+        <w:rPr>
+          <w:rFonts w:asciiTheme="majorHAnsi" w:eastAsiaTheme="majorEastAsia" w:hAnsiTheme="majorHAnsi" w:cstheme="majorBidi"/>
+          <w:color w:val="2F5496" w:themeColor="accent1" w:themeShade="BF"/>
+          <w:sz w:val="32"/>
+          <w:szCs w:val="32"/>
+        </w:rPr>
+      </w:pPr>
+      <w:r>
+        <w:lastRenderedPageBreak/>
+        <w:t>ödddddddddddddddddddddddddd</w:t>
+      </w:r>
+      <w:r>
+        <w:br w:type="page"/>
+      </w:r>
+    </w:p>
+    <w:p>
+      <w:pPr>
+        <w:pStyle w:val="Heading1"/>
         <w:numPr>
           <w:ilvl w:val="0"/>
           <w:numId w:val="3"/>
         </w:numPr>
       </w:pPr>
       <w:r>
+        <w:lastRenderedPageBreak/>
         <w:t>Titel</w:t>
       </w:r>
     </w:p>
@@ -436,7 +525,6 @@
         </w:numPr>
       </w:pPr>
       <w:r>
-        <w:lastRenderedPageBreak/>
         <w:t>Umsetzsteigerung</w:t>
       </w:r>
     </w:p>
@@ -450,6 +538,7 @@
         <w:rPr>
           <w:color w:val="FF0000"/>
         </w:rPr>
+        <w:lastRenderedPageBreak/>
         <w:tab/>
         <w:t>Wen werden die Ergebnisse interessieren?</w:t>
       </w:r>
@@ -719,7 +808,7 @@
       </w:hyperlink>
     </w:p>
     <w:p>
-      <w:hyperlink r:id="rId8" w:history="1">
+      <w:hyperlink r:id="rId8" w:anchor="v=onepage&amp;q=scrum%20board%20physical&amp;f=false" w:history="1">
         <w:r>
           <w:rPr>
             <w:rStyle w:val="Hyperlink"/>
@@ -772,8 +861,6 @@
       <w:r>
         <w:t>http://agilemanifesto.org/iso/de/principles.html</w:t>
       </w:r>
-      <w:bookmarkStart w:id="0" w:name="_GoBack"/>
-      <w:bookmarkEnd w:id="0"/>
     </w:p>
     <w:sectPr>
       <w:pgSz w:w="11906" w:h="16838"/>

</xml_diff>

<commit_message>
[DOC] Finishing the Expose
</commit_message>
<xml_diff>
--- a/Dokumente/Expose.docx
+++ b/Dokumente/Expose.docx
@@ -7,12 +7,42 @@
         <w:pStyle w:val="Heading1"/>
       </w:pPr>
       <w:r>
+        <w:t xml:space="preserve">Exposé: </w:t>
+      </w:r>
+      <w:r>
         <w:t>Synchronisierung von analogen und digitalen Scrum-Boards</w:t>
       </w:r>
     </w:p>
     <w:p>
       <w:r>
-        <w:t xml:space="preserve">In xx% der //IT-Firmen/Agenturen// werden agile Arbeitstechniken wie das Framework </w:t>
+        <w:t xml:space="preserve">In </w:t>
+      </w:r>
+      <w:r>
+        <w:t>63</w:t>
+      </w:r>
+      <w:r>
+        <w:t xml:space="preserve">% der </w:t>
+      </w:r>
+      <w:r>
+        <w:t>I</w:t>
+      </w:r>
+      <w:r>
+        <w:t>T-Firmen</w:t>
+      </w:r>
+      <w:r>
+        <w:t xml:space="preserve"> und </w:t>
+      </w:r>
+      <w:r>
+        <w:t>Agenturen werden</w:t>
+      </w:r>
+      <w:r>
+        <w:t xml:space="preserve"> laut </w:t>
+      </w:r>
+      <w:r>
+        <w:t>Umfrage der Hochschule Koblenz</w:t>
+      </w:r>
+      <w:r>
+        <w:t xml:space="preserve"> agile Arbeitstechniken wie das Framework </w:t>
       </w:r>
       <w:r>
         <w:t xml:space="preserve">„Scrum“ </w:t>
@@ -40,8 +70,6 @@
       </w:r>
     </w:p>
     <w:p>
-      <w:bookmarkStart w:id="0" w:name="_GoBack"/>
-      <w:bookmarkEnd w:id="0"/>
       <w:r>
         <w:t>So sind selbstorganisierte Teams ebenso ein Bestandteil wie ein Team</w:t>
       </w:r>
@@ -69,8 +97,87 @@
       <w:r>
         <w:t>und entsprechend auf dem Board verschoben.</w:t>
       </w:r>
-      <w:r>
-        <w:br w:type="page"/>
+    </w:p>
+    <w:p>
+      <w:r>
+        <w:t>Parallel dazu nutzen viele Firmen digitale Ticketsysteme, wie z.B. Jira. Der Vorteil dieser Systeme ist die Sichtbarkeit des Fortschrittes. Während Kunden die Boards des Teams nicht immer sehen können, sind Systeme wie Jira dafür ausgelegt sowohl Kunden als auch Dienstleistern einen Überblick über Stories zu geben. Darüber hinaus können im digitalen System auch Anhänge, Zuweisungen, Kommentare und verknüpfte Stories hinterlegt werden.</w:t>
+      </w:r>
+    </w:p>
+    <w:p>
+      <w:r>
+        <w:t xml:space="preserve">Bei dieser Arbeitsweise entsteht das Problem, dass das physische Boards und das digitale Ticketsystem synchron gehalten werden können ohne einen zeitlichen Aufwand entstehen zu lassen. Daher ist das Ziel dieses Praxisprojektes </w:t>
+      </w:r>
+      <w:r>
+        <w:t xml:space="preserve">die </w:t>
+      </w:r>
+      <w:r>
+        <w:t xml:space="preserve">möglichst automatisierte </w:t>
+      </w:r>
+      <w:r>
+        <w:t xml:space="preserve">Synchronisierung </w:t>
+      </w:r>
+      <w:r>
+        <w:t>dieser Systeme. Es ergibt sich somit die Forschungsfrage: „XXXX?“.</w:t>
+      </w:r>
+    </w:p>
+    <w:p>
+      <w:r>
+        <w:t xml:space="preserve">Um diese Synchronisierung nah an Scrum zu halten, sind der Scrum-Guide und das dahinter stehende „Agile Manifest“ die referenzierten Haupttheorien. Denn für eine Synchronisierungslösung ist die Einhaltung des Manifestes, sowie des Scrum Guide unabdingbar. </w:t>
+      </w:r>
+    </w:p>
+    <w:p>
+      <w:r>
+        <w:t>////Psychologische Werke und Werke zu Kommunikation in Scrum</w:t>
+      </w:r>
+    </w:p>
+    <w:p>
+      <w:r>
+        <w:t>Das Ergebnis dieser Arbeit soll ein Protoyp eines Systems sein, welches physische B</w:t>
+      </w:r>
+      <w:r>
+        <w:t>oa</w:t>
+      </w:r>
+      <w:r>
+        <w:t>rds</w:t>
+      </w:r>
+      <w:r>
+        <w:t xml:space="preserve"> </w:t>
+      </w:r>
+      <w:r>
+        <w:t>um</w:t>
+      </w:r>
+      <w:r>
+        <w:t xml:space="preserve"> digitalen Komponenten </w:t>
+      </w:r>
+      <w:r>
+        <w:t>erweitert</w:t>
+      </w:r>
+      <w:r>
+        <w:t>.</w:t>
+      </w:r>
+      <w:r>
+        <w:t xml:space="preserve"> Dieser Prototyp soll den organisatorischen Aufwand von Product Owner und Scrum Master reduzieren und somit ein effizienteres Arbeit ermöglichen. </w:t>
+      </w:r>
+      <w:r>
+        <w:t xml:space="preserve">Weitergehend kann ein Produkt entwickelt werden, welches agiles Prozesse weiter unterstützt. </w:t>
+      </w:r>
+    </w:p>
+    <w:p>
+      <w:r>
+        <w:t>Ein solches Produkt kann die Grundlage zur Entwicklung weiterer „Brückensysteme“ dienen, die die Verzahnung von digitalen und analogen Boards weiter vorantreiben würden. Ein positiver Nebeneffekt wäre die Verbesserung der Kommunikation innerhalb des Teams durch ein stets aktuelles Board.</w:t>
+      </w:r>
+    </w:p>
+    <w:p>
+      <w:r>
+        <w:t xml:space="preserve">Die Relevanz dieses Themas wird verdeutlicht, wenn man Studie XY betrachtet. Demnach nutzen </w:t>
+      </w:r>
+      <w:r>
+        <w:t>xx% der agilen Unternehmen Scrum. Diese Unternehmen können durch die Ergebnisse dieser Arbeit die Qualität ihrer Teams, sowie ihren Umsatz steigern. Somit entstehen auch wirtschaftlich wertvolle Erkenntnisse.</w:t>
+      </w:r>
+    </w:p>
+    <w:p>
+      <w:r>
+        <w:t>An diesen Erkenntnissen sind dementsprechend Personen in leitenden Positionen interessiert. Aber auch Scrum Master, Product Owner und Entwickler profitieren von einem Prototyp und einer Weiterentwicklung. Ferner können diese Boards zur Weiterentwicklung und auf Messen zu Agilität in Unternehmen genutzt werden.</w:t>
       </w:r>
     </w:p>
     <w:p>
@@ -83,10 +190,6 @@
         </w:rPr>
       </w:pPr>
       <w:r>
-        <w:lastRenderedPageBreak/>
-        <w:t>ödddddddddddddddddddddddddd</w:t>
-      </w:r>
-      <w:r>
         <w:br w:type="page"/>
       </w:r>
     </w:p>
@@ -731,18 +834,8 @@
           <w:numId w:val="13"/>
         </w:numPr>
       </w:pPr>
-      <w:r>
-        <w:t>PP Vortrag?!</w:t>
-      </w:r>
-    </w:p>
-    <w:p>
-      <w:pPr>
-        <w:pStyle w:val="ListParagraph"/>
-        <w:numPr>
-          <w:ilvl w:val="0"/>
-          <w:numId w:val="13"/>
-        </w:numPr>
-      </w:pPr>
+      <w:bookmarkStart w:id="0" w:name="_GoBack"/>
+      <w:bookmarkEnd w:id="0"/>
       <w:r>
         <w:t>PP Deadline</w:t>
       </w:r>
@@ -783,7 +876,19 @@
           <w:rPr>
             <w:rStyle w:val="Hyperlink"/>
           </w:rPr>
-          <w:t>https://www.hs-koblenz.de/index.php?id=7169</w:t>
+          <w:t>https://www.hs-koblenz.de/in</w:t>
+        </w:r>
+        <w:r>
+          <w:rPr>
+            <w:rStyle w:val="Hyperlink"/>
+          </w:rPr>
+          <w:t>d</w:t>
+        </w:r>
+        <w:r>
+          <w:rPr>
+            <w:rStyle w:val="Hyperlink"/>
+          </w:rPr>
+          <w:t>ex.php?id=7169</w:t>
         </w:r>
       </w:hyperlink>
     </w:p>
@@ -793,7 +898,19 @@
           <w:rPr>
             <w:rStyle w:val="Hyperlink"/>
           </w:rPr>
-          <w:t>https://scholar.google.de/scholar?hl=de&amp;as_sdt=0%2C5&amp;q=Scrum+physical+board&amp;btnG=</w:t>
+          <w:t>https://scholar.google.de/scholar?hl=de&amp;as_sdt=0%2C5&amp;q=Scrum+physi</w:t>
+        </w:r>
+        <w:r>
+          <w:rPr>
+            <w:rStyle w:val="Hyperlink"/>
+          </w:rPr>
+          <w:t>c</w:t>
+        </w:r>
+        <w:r>
+          <w:rPr>
+            <w:rStyle w:val="Hyperlink"/>
+          </w:rPr>
+          <w:t>al+board&amp;btnG=</w:t>
         </w:r>
       </w:hyperlink>
     </w:p>
@@ -803,7 +920,19 @@
           <w:rPr>
             <w:rStyle w:val="Hyperlink"/>
           </w:rPr>
-          <w:t>https://ieeexplore.ieee.org/abstract/document/4599528</w:t>
+          <w:t>https://ieeexplore.ieee.o</w:t>
+        </w:r>
+        <w:r>
+          <w:rPr>
+            <w:rStyle w:val="Hyperlink"/>
+          </w:rPr>
+          <w:t>r</w:t>
+        </w:r>
+        <w:r>
+          <w:rPr>
+            <w:rStyle w:val="Hyperlink"/>
+          </w:rPr>
+          <w:t>g/abstract/document/4599528</w:t>
         </w:r>
       </w:hyperlink>
     </w:p>
@@ -813,7 +942,19 @@
           <w:rPr>
             <w:rStyle w:val="Hyperlink"/>
           </w:rPr>
-          <w:t>https://books.google.de/books?id=PiU3CwAAQBAJ&amp;pg=PA88&amp;lpg=PA88&amp;dq=scrum+board+physical&amp;source=bl&amp;ots=ia4pyqU5Sn&amp;sig=ACfU3U2tugtZ3qnlLtV2knpeTt5JY2hXHw&amp;hl=de&amp;sa=X&amp;ved=2ahUKEwiu9YylwL7gAhUJ_qQKHfA_CLo4KBDoATAHegQIAxAB#v=onepage&amp;q=scrum%20board%20physical&amp;f=false</w:t>
+          <w:t>https://books.google.de/books?id=PiU3CwAAQBAJ&amp;pg=PA88&amp;lpg=PA88&amp;dq=scrum+board+physical&amp;source=bl&amp;ots=ia4pyqU5</w:t>
+        </w:r>
+        <w:r>
+          <w:rPr>
+            <w:rStyle w:val="Hyperlink"/>
+          </w:rPr>
+          <w:t>S</w:t>
+        </w:r>
+        <w:r>
+          <w:rPr>
+            <w:rStyle w:val="Hyperlink"/>
+          </w:rPr>
+          <w:t>n&amp;sig=ACfU3U2tugtZ3qnlLtV2knpeTt5JY2hXHw&amp;hl=de&amp;sa=X&amp;ved=2ahUKEwiu9YylwL7gAhUJ_qQKHfA_CLo4KBDoATAHegQIAxAB#v=onepage&amp;q=scrum%20board%20physical&amp;f=false</w:t>
         </w:r>
       </w:hyperlink>
     </w:p>
@@ -823,7 +964,19 @@
           <w:rPr>
             <w:rStyle w:val="Hyperlink"/>
           </w:rPr>
-          <w:t>https://www.leadingagile.com/2015/05/why-physical-task-boards-still-matter/</w:t>
+          <w:t>https://www.leadingagile.com/2015/05/why-physical-task-boards-still-</w:t>
+        </w:r>
+        <w:r>
+          <w:rPr>
+            <w:rStyle w:val="Hyperlink"/>
+          </w:rPr>
+          <w:t>m</w:t>
+        </w:r>
+        <w:r>
+          <w:rPr>
+            <w:rStyle w:val="Hyperlink"/>
+          </w:rPr>
+          <w:t>atter/</w:t>
         </w:r>
       </w:hyperlink>
     </w:p>
@@ -833,7 +986,19 @@
           <w:rPr>
             <w:rStyle w:val="Hyperlink"/>
           </w:rPr>
-          <w:t>https://journals.sagepub.com/doi/abs/10.1177/0956797614524581</w:t>
+          <w:t>https://journals.sagepub.com/doi/abs/10.1177/09</w:t>
+        </w:r>
+        <w:r>
+          <w:rPr>
+            <w:rStyle w:val="Hyperlink"/>
+          </w:rPr>
+          <w:t>5</w:t>
+        </w:r>
+        <w:r>
+          <w:rPr>
+            <w:rStyle w:val="Hyperlink"/>
+          </w:rPr>
+          <w:t>6797614524581</w:t>
         </w:r>
       </w:hyperlink>
     </w:p>
@@ -843,7 +1008,19 @@
           <w:rPr>
             <w:rStyle w:val="Hyperlink"/>
           </w:rPr>
-          <w:t>https://www.thinglink.com/scene/535528547733733377?buttonSource=viewLimits</w:t>
+          <w:t>https://www.thinglink.com/scene/535528547733733377?button</w:t>
+        </w:r>
+        <w:r>
+          <w:rPr>
+            <w:rStyle w:val="Hyperlink"/>
+          </w:rPr>
+          <w:t>S</w:t>
+        </w:r>
+        <w:r>
+          <w:rPr>
+            <w:rStyle w:val="Hyperlink"/>
+          </w:rPr>
+          <w:t>ource=viewLimits</w:t>
         </w:r>
       </w:hyperlink>
     </w:p>
@@ -853,7 +1030,19 @@
           <w:rPr>
             <w:rStyle w:val="Hyperlink"/>
           </w:rPr>
-          <w:t>http://agilemanifesto.org/iso/de/manifesto.html</w:t>
+          <w:t>http://agilemanifesto.org/iso/de/manifest</w:t>
+        </w:r>
+        <w:r>
+          <w:rPr>
+            <w:rStyle w:val="Hyperlink"/>
+          </w:rPr>
+          <w:t>o</w:t>
+        </w:r>
+        <w:r>
+          <w:rPr>
+            <w:rStyle w:val="Hyperlink"/>
+          </w:rPr>
+          <w:t>.html</w:t>
         </w:r>
       </w:hyperlink>
     </w:p>
@@ -2830,6 +3019,18 @@
       <w:shd w:val="clear" w:color="auto" w:fill="E1DFDD"/>
     </w:rPr>
   </w:style>
+  <w:style w:type="character" w:styleId="FollowedHyperlink">
+    <w:name w:val="FollowedHyperlink"/>
+    <w:basedOn w:val="DefaultParagraphFont"/>
+    <w:uiPriority w:val="99"/>
+    <w:semiHidden/>
+    <w:unhideWhenUsed/>
+    <w:rsid w:val="00604DEB"/>
+    <w:rPr>
+      <w:color w:val="954F72" w:themeColor="followedHyperlink"/>
+      <w:u w:val="single"/>
+    </w:rPr>
+  </w:style>
 </w:styles>
 </file>
 

</xml_diff>